<commit_message>
updating project and exam review questions
</commit_message>
<xml_diff>
--- a/final_exam_review_questions/02Sentiment Analysis.docx
+++ b/final_exam_review_questions/02Sentiment Analysis.docx
@@ -251,7 +251,13 @@
         <w:ind w:left="1440"/>
       </w:pPr>
       <w:r>
-        <w:t>L1 can lead co-efficients to 0; useful for feature selection.</w:t>
+        <w:t xml:space="preserve">L1 can lead co-efficients to </w:t>
+      </w:r>
+      <w:r>
+        <w:t>0,</w:t>
+      </w:r>
+      <w:r>
+        <w:t xml:space="preserve"> useful for feature selection.</w:t>
       </w:r>
     </w:p>
     <w:p>
@@ -292,7 +298,37 @@
         <w:ind w:left="1440"/>
       </w:pPr>
       <w:r>
-        <w:t>Regularization is not limited regression. Whichever model is having co-efficients, regularization can be used. Even with decision tree.</w:t>
+        <w:t xml:space="preserve">Regularization is not limited </w:t>
+      </w:r>
+      <w:r>
+        <w:t xml:space="preserve">to </w:t>
+      </w:r>
+      <w:r>
+        <w:t xml:space="preserve">regression. </w:t>
+      </w:r>
+      <w:r>
+        <w:t>It can be used with a</w:t>
+      </w:r>
+      <w:r>
+        <w:t>ny</w:t>
+      </w:r>
+      <w:r>
+        <w:t xml:space="preserve"> model </w:t>
+      </w:r>
+      <w:r>
+        <w:t>that has</w:t>
+      </w:r>
+      <w:r>
+        <w:t xml:space="preserve"> </w:t>
+      </w:r>
+      <w:r>
+        <w:t>co-efficient</w:t>
+      </w:r>
+      <w:r>
+        <w:t>s</w:t>
+      </w:r>
+      <w:r>
+        <w:t>. Even with decision tree.</w:t>
       </w:r>
     </w:p>
     <w:p>

</xml_diff>